<commit_message>
Added Requirements_v2.0.pdf and modified Lab01_ReviewReport.xlsx
</commit_message>
<xml_diff>
--- a/03_PizzaShop/Docs/initial/Lab01_Requirements Phase Defects Checklist.docx
+++ b/03_PizzaShop/Docs/initial/Lab01_Requirements Phase Defects Checklist.docx
@@ -41,6 +41,7 @@
         </w:rPr>
         <w:t xml:space="preserve"> </w:t>
       </w:r>
+      <w:proofErr w:type="spellStart"/>
       <w:r>
         <w:rPr>
           <w:b/>
@@ -48,6 +49,7 @@
         </w:rPr>
         <w:t>Inspectare</w:t>
       </w:r>
+      <w:proofErr w:type="spellEnd"/>
       <w:r>
         <w:rPr>
           <w:b/>
@@ -55,12 +57,14 @@
         </w:rPr>
         <w:tab/>
       </w:r>
+      <w:proofErr w:type="spellStart"/>
       <w:r>
         <w:rPr>
           <w:sz w:val="24"/>
         </w:rPr>
         <w:t>Informatică</w:t>
       </w:r>
+      <w:proofErr w:type="spellEnd"/>
       <w:r>
         <w:rPr>
           <w:spacing w:val="-2"/>
@@ -68,11 +72,19 @@
         </w:rPr>
         <w:t xml:space="preserve"> </w:t>
       </w:r>
+      <w:proofErr w:type="spellStart"/>
       <w:r>
         <w:rPr>
           <w:sz w:val="24"/>
         </w:rPr>
-        <w:t>Română,</w:t>
+        <w:t>Română</w:t>
+      </w:r>
+      <w:proofErr w:type="spellEnd"/>
+      <w:r>
+        <w:rPr>
+          <w:sz w:val="24"/>
+        </w:rPr>
+        <w:t>,</w:t>
       </w:r>
       <w:r>
         <w:rPr>
@@ -621,7 +633,7 @@
               <mc:AlternateContent>
                 <mc:Choice Requires="wps">
                   <w:drawing>
-                    <wp:anchor distT="0" distB="0" distL="114300" distR="114300" simplePos="0" relativeHeight="251659776" behindDoc="0" locked="0" layoutInCell="1" allowOverlap="1" wp14:anchorId="7CFED2FE" wp14:editId="56F16603">
+                    <wp:anchor distT="0" distB="0" distL="114300" distR="114300" simplePos="0" relativeHeight="251654144" behindDoc="0" locked="0" layoutInCell="1" allowOverlap="1" wp14:anchorId="7CFED2FE" wp14:editId="56F16603">
                       <wp:simplePos x="0" y="0"/>
                       <wp:positionH relativeFrom="column">
                         <wp:posOffset>-5080</wp:posOffset>
@@ -692,7 +704,7 @@
                       <v:stroke joinstyle="miter"/>
                       <v:path gradientshapeok="t" o:connecttype="rect"/>
                     </v:shapetype>
-                    <v:shape id="Text Box 2" o:spid="_x0000_s1026" type="#_x0000_t202" style="position:absolute;margin-left:-.4pt;margin-top:.25pt;width:24pt;height:19pt;z-index:251659776;visibility:visible;mso-wrap-style:square;mso-wrap-distance-left:9pt;mso-wrap-distance-top:0;mso-wrap-distance-right:9pt;mso-wrap-distance-bottom:0;mso-position-horizontal:absolute;mso-position-horizontal-relative:text;mso-position-vertical:absolute;mso-position-vertical-relative:text;v-text-anchor:top" o:gfxdata="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" filled="f" strokecolor="white [3212]">
+                    <v:shape id="Text Box 2" o:spid="_x0000_s1026" type="#_x0000_t202" style="position:absolute;margin-left:-.4pt;margin-top:.25pt;width:24pt;height:19pt;z-index:251654144;visibility:visible;mso-wrap-style:square;mso-wrap-distance-left:9pt;mso-wrap-distance-top:0;mso-wrap-distance-right:9pt;mso-wrap-distance-bottom:0;mso-position-horizontal:absolute;mso-position-horizontal-relative:text;mso-position-vertical:absolute;mso-position-vertical-relative:text;v-text-anchor:top" o:gfxdata="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" filled="f" strokecolor="white [3212]">
                       <v:textbox>
                         <w:txbxContent>
                           <w:p>
@@ -821,7 +833,7 @@
               <mc:AlternateContent>
                 <mc:Choice Requires="wps">
                   <w:drawing>
-                    <wp:anchor distT="0" distB="0" distL="114300" distR="114300" simplePos="0" relativeHeight="251661824" behindDoc="0" locked="0" layoutInCell="1" allowOverlap="1" wp14:anchorId="264F7DEA" wp14:editId="529E5126">
+                    <wp:anchor distT="0" distB="0" distL="114300" distR="114300" simplePos="0" relativeHeight="251655168" behindDoc="0" locked="0" layoutInCell="1" allowOverlap="1" wp14:anchorId="264F7DEA" wp14:editId="529E5126">
                       <wp:simplePos x="0" y="0"/>
                       <wp:positionH relativeFrom="column">
                         <wp:posOffset>-5080</wp:posOffset>
@@ -888,7 +900,7 @@
                 </mc:Choice>
                 <mc:Fallback>
                   <w:pict>
-                    <v:shape w14:anchorId="264F7DEA" id="_x0000_s1027" type="#_x0000_t202" style="position:absolute;margin-left:-.4pt;margin-top:.65pt;width:24pt;height:19pt;z-index:251661824;visibility:visible;mso-wrap-style:square;mso-wrap-distance-left:9pt;mso-wrap-distance-top:0;mso-wrap-distance-right:9pt;mso-wrap-distance-bottom:0;mso-position-horizontal:absolute;mso-position-horizontal-relative:text;mso-position-vertical:absolute;mso-position-vertical-relative:text;v-text-anchor:top" o:gfxdata="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" filled="f" strokecolor="white [3212]">
+                    <v:shape w14:anchorId="264F7DEA" id="_x0000_s1027" type="#_x0000_t202" style="position:absolute;margin-left:-.4pt;margin-top:.65pt;width:24pt;height:19pt;z-index:251655168;visibility:visible;mso-wrap-style:square;mso-wrap-distance-left:9pt;mso-wrap-distance-top:0;mso-wrap-distance-right:9pt;mso-wrap-distance-bottom:0;mso-position-horizontal:absolute;mso-position-horizontal-relative:text;mso-position-vertical:absolute;mso-position-vertical-relative:text;v-text-anchor:top" o:gfxdata="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" filled="f" strokecolor="white [3212]">
                       <v:textbox>
                         <w:txbxContent>
                           <w:p>
@@ -1031,7 +1043,7 @@
               <mc:AlternateContent>
                 <mc:Choice Requires="wps">
                   <w:drawing>
-                    <wp:anchor distT="0" distB="0" distL="114300" distR="114300" simplePos="0" relativeHeight="251663872" behindDoc="0" locked="0" layoutInCell="1" allowOverlap="1" wp14:anchorId="1854C894" wp14:editId="079F8859">
+                    <wp:anchor distT="0" distB="0" distL="114300" distR="114300" simplePos="0" relativeHeight="251656192" behindDoc="0" locked="0" layoutInCell="1" allowOverlap="1" wp14:anchorId="1854C894" wp14:editId="079F8859">
                       <wp:simplePos x="0" y="0"/>
                       <wp:positionH relativeFrom="column">
                         <wp:posOffset>-3810</wp:posOffset>
@@ -1098,7 +1110,7 @@
                 </mc:Choice>
                 <mc:Fallback>
                   <w:pict>
-                    <v:shape w14:anchorId="1854C894" id="_x0000_s1028" type="#_x0000_t202" style="position:absolute;margin-left:-.3pt;margin-top:.45pt;width:24pt;height:19pt;z-index:251663872;visibility:visible;mso-wrap-style:square;mso-wrap-distance-left:9pt;mso-wrap-distance-top:0;mso-wrap-distance-right:9pt;mso-wrap-distance-bottom:0;mso-position-horizontal:absolute;mso-position-horizontal-relative:text;mso-position-vertical:absolute;mso-position-vertical-relative:text;v-text-anchor:top" o:gfxdata="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" filled="f" strokecolor="white [3212]">
+                    <v:shape w14:anchorId="1854C894" id="_x0000_s1028" type="#_x0000_t202" style="position:absolute;margin-left:-.3pt;margin-top:.45pt;width:24pt;height:19pt;z-index:251656192;visibility:visible;mso-wrap-style:square;mso-wrap-distance-left:9pt;mso-wrap-distance-top:0;mso-wrap-distance-right:9pt;mso-wrap-distance-bottom:0;mso-position-horizontal:absolute;mso-position-horizontal-relative:text;mso-position-vertical:absolute;mso-position-vertical-relative:text;v-text-anchor:top" o:gfxdata="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" filled="f" strokecolor="white [3212]">
                       <v:textbox>
                         <w:txbxContent>
                           <w:p>
@@ -1284,6 +1296,144 @@
                 <w:sz w:val="20"/>
               </w:rPr>
             </w:pPr>
+          </w:p>
+        </w:tc>
+        <w:tc>
+          <w:tcPr>
+            <w:tcW w:w="1093" w:type="dxa"/>
+          </w:tcPr>
+          <w:p>
+            <w:pPr>
+              <w:pStyle w:val="TableParagraph"/>
+              <w:rPr>
+                <w:rFonts w:ascii="Times New Roman"/>
+                <w:sz w:val="20"/>
+              </w:rPr>
+            </w:pPr>
+          </w:p>
+        </w:tc>
+      </w:tr>
+      <w:tr>
+        <w:trPr>
+          <w:trHeight w:val="490"/>
+        </w:trPr>
+        <w:tc>
+          <w:tcPr>
+            <w:tcW w:w="574" w:type="dxa"/>
+          </w:tcPr>
+          <w:p>
+            <w:pPr>
+              <w:pStyle w:val="TableParagraph"/>
+              <w:ind w:left="107"/>
+              <w:rPr>
+                <w:sz w:val="20"/>
+              </w:rPr>
+            </w:pPr>
+            <w:r>
+              <w:rPr>
+                <w:sz w:val="20"/>
+              </w:rPr>
+              <w:t>R05</w:t>
+            </w:r>
+          </w:p>
+        </w:tc>
+        <w:tc>
+          <w:tcPr>
+            <w:tcW w:w="5068" w:type="dxa"/>
+          </w:tcPr>
+          <w:p>
+            <w:pPr>
+              <w:pStyle w:val="TableParagraph"/>
+              <w:ind w:left="104"/>
+              <w:rPr>
+                <w:sz w:val="20"/>
+              </w:rPr>
+            </w:pPr>
+            <w:r>
+              <w:rPr>
+                <w:sz w:val="20"/>
+              </w:rPr>
+              <w:t>The</w:t>
+            </w:r>
+            <w:r>
+              <w:rPr>
+                <w:spacing w:val="-4"/>
+                <w:sz w:val="20"/>
+              </w:rPr>
+              <w:t xml:space="preserve"> </w:t>
+            </w:r>
+            <w:r>
+              <w:rPr>
+                <w:sz w:val="20"/>
+              </w:rPr>
+              <w:t>functions</w:t>
+            </w:r>
+            <w:r>
+              <w:rPr>
+                <w:spacing w:val="-5"/>
+                <w:sz w:val="20"/>
+              </w:rPr>
+              <w:t xml:space="preserve"> </w:t>
+            </w:r>
+            <w:r>
+              <w:rPr>
+                <w:sz w:val="20"/>
+              </w:rPr>
+              <w:t>have</w:t>
+            </w:r>
+            <w:r>
+              <w:rPr>
+                <w:spacing w:val="-4"/>
+                <w:sz w:val="20"/>
+              </w:rPr>
+              <w:t xml:space="preserve"> </w:t>
+            </w:r>
+            <w:r>
+              <w:rPr>
+                <w:sz w:val="20"/>
+              </w:rPr>
+              <w:t>not</w:t>
+            </w:r>
+            <w:r>
+              <w:rPr>
+                <w:spacing w:val="-3"/>
+                <w:sz w:val="20"/>
+              </w:rPr>
+              <w:t xml:space="preserve"> </w:t>
+            </w:r>
+            <w:r>
+              <w:rPr>
+                <w:sz w:val="20"/>
+              </w:rPr>
+              <w:t>been defined</w:t>
+            </w:r>
+            <w:r>
+              <w:rPr>
+                <w:spacing w:val="-3"/>
+                <w:sz w:val="20"/>
+              </w:rPr>
+              <w:t xml:space="preserve"> </w:t>
+            </w:r>
+            <w:r>
+              <w:rPr>
+                <w:sz w:val="20"/>
+              </w:rPr>
+              <w:t>adequately.</w:t>
+            </w:r>
+          </w:p>
+        </w:tc>
+        <w:tc>
+          <w:tcPr>
+            <w:tcW w:w="970" w:type="dxa"/>
+          </w:tcPr>
+          <w:p>
+            <w:pPr>
+              <w:pStyle w:val="TableParagraph"/>
+              <w:rPr>
+                <w:rFonts w:ascii="Times New Roman"/>
+                <w:sz w:val="20"/>
+              </w:rPr>
+            </w:pPr>
             <w:r>
               <w:rPr>
                 <w:noProof/>
@@ -1291,16 +1441,16 @@
               <mc:AlternateContent>
                 <mc:Choice Requires="wps">
                   <w:drawing>
-                    <wp:anchor distT="0" distB="0" distL="114300" distR="114300" simplePos="0" relativeHeight="251665920" behindDoc="0" locked="0" layoutInCell="1" allowOverlap="1" wp14:anchorId="510133E3" wp14:editId="3630689A">
+                    <wp:anchor distT="0" distB="0" distL="114300" distR="114300" simplePos="0" relativeHeight="251658240" behindDoc="0" locked="0" layoutInCell="1" allowOverlap="1" wp14:anchorId="510133E3" wp14:editId="739594C5">
                       <wp:simplePos x="0" y="0"/>
                       <wp:positionH relativeFrom="column">
-                        <wp:posOffset>-5080</wp:posOffset>
+                        <wp:posOffset>60960</wp:posOffset>
                       </wp:positionH>
                       <wp:positionV relativeFrom="paragraph">
-                        <wp:posOffset>3175</wp:posOffset>
+                        <wp:posOffset>-341630</wp:posOffset>
                       </wp:positionV>
-                      <wp:extent cx="304800" cy="241300"/>
-                      <wp:effectExtent l="0" t="0" r="0" b="0"/>
+                      <wp:extent cx="304800" cy="248920"/>
+                      <wp:effectExtent l="0" t="0" r="19050" b="17780"/>
                       <wp:wrapNone/>
                       <wp:docPr id="3" name="Text Box 2"/>
                       <wp:cNvGraphicFramePr>
@@ -1315,7 +1465,7 @@
                             <wps:spPr bwMode="auto">
                               <a:xfrm>
                                 <a:off x="0" y="0"/>
-                                <a:ext cx="304800" cy="241300"/>
+                                <a:ext cx="304800" cy="248920"/>
                               </a:xfrm>
                               <a:prstGeom prst="rect">
                                 <a:avLst/>
@@ -1353,12 +1503,15 @@
                           </wps:wsp>
                         </a:graphicData>
                       </a:graphic>
+                      <wp14:sizeRelV relativeFrom="margin">
+                        <wp14:pctHeight>0</wp14:pctHeight>
+                      </wp14:sizeRelV>
                     </wp:anchor>
                   </w:drawing>
                 </mc:Choice>
                 <mc:Fallback>
                   <w:pict>
-                    <v:shape w14:anchorId="510133E3" id="_x0000_s1029" type="#_x0000_t202" style="position:absolute;margin-left:-.4pt;margin-top:.25pt;width:24pt;height:19pt;z-index:251665920;visibility:visible;mso-wrap-style:square;mso-wrap-distance-left:9pt;mso-wrap-distance-top:0;mso-wrap-distance-right:9pt;mso-wrap-distance-bottom:0;mso-position-horizontal:absolute;mso-position-horizontal-relative:text;mso-position-vertical:absolute;mso-position-vertical-relative:text;v-text-anchor:top" o:gfxdata="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" filled="f" strokecolor="white [3212]">
+                    <v:shape w14:anchorId="510133E3" id="_x0000_s1029" type="#_x0000_t202" style="position:absolute;margin-left:4.8pt;margin-top:-26.9pt;width:24pt;height:19.6pt;z-index:251658240;visibility:visible;mso-wrap-style:square;mso-height-percent:0;mso-wrap-distance-left:9pt;mso-wrap-distance-top:0;mso-wrap-distance-right:9pt;mso-wrap-distance-bottom:0;mso-position-horizontal:absolute;mso-position-horizontal-relative:text;mso-position-vertical:absolute;mso-position-vertical-relative:text;mso-height-percent:0;mso-height-relative:margin;v-text-anchor:top" o:gfxdata="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" filled="f" strokecolor="white [3212]">
                       <v:textbox>
                         <w:txbxContent>
                           <w:p>
@@ -1395,144 +1548,6 @@
                 <w:sz w:val="20"/>
               </w:rPr>
             </w:pPr>
-          </w:p>
-        </w:tc>
-      </w:tr>
-      <w:tr>
-        <w:trPr>
-          <w:trHeight w:val="490"/>
-        </w:trPr>
-        <w:tc>
-          <w:tcPr>
-            <w:tcW w:w="574" w:type="dxa"/>
-          </w:tcPr>
-          <w:p>
-            <w:pPr>
-              <w:pStyle w:val="TableParagraph"/>
-              <w:ind w:left="107"/>
-              <w:rPr>
-                <w:sz w:val="20"/>
-              </w:rPr>
-            </w:pPr>
-            <w:r>
-              <w:rPr>
-                <w:sz w:val="20"/>
-              </w:rPr>
-              <w:t>R05</w:t>
-            </w:r>
-          </w:p>
-        </w:tc>
-        <w:tc>
-          <w:tcPr>
-            <w:tcW w:w="5068" w:type="dxa"/>
-          </w:tcPr>
-          <w:p>
-            <w:pPr>
-              <w:pStyle w:val="TableParagraph"/>
-              <w:ind w:left="104"/>
-              <w:rPr>
-                <w:sz w:val="20"/>
-              </w:rPr>
-            </w:pPr>
-            <w:r>
-              <w:rPr>
-                <w:sz w:val="20"/>
-              </w:rPr>
-              <w:t>The</w:t>
-            </w:r>
-            <w:r>
-              <w:rPr>
-                <w:spacing w:val="-4"/>
-                <w:sz w:val="20"/>
-              </w:rPr>
-              <w:t xml:space="preserve"> </w:t>
-            </w:r>
-            <w:r>
-              <w:rPr>
-                <w:sz w:val="20"/>
-              </w:rPr>
-              <w:t>functions</w:t>
-            </w:r>
-            <w:r>
-              <w:rPr>
-                <w:spacing w:val="-5"/>
-                <w:sz w:val="20"/>
-              </w:rPr>
-              <w:t xml:space="preserve"> </w:t>
-            </w:r>
-            <w:r>
-              <w:rPr>
-                <w:sz w:val="20"/>
-              </w:rPr>
-              <w:t>have</w:t>
-            </w:r>
-            <w:r>
-              <w:rPr>
-                <w:spacing w:val="-4"/>
-                <w:sz w:val="20"/>
-              </w:rPr>
-              <w:t xml:space="preserve"> </w:t>
-            </w:r>
-            <w:r>
-              <w:rPr>
-                <w:sz w:val="20"/>
-              </w:rPr>
-              <w:t>not</w:t>
-            </w:r>
-            <w:r>
-              <w:rPr>
-                <w:spacing w:val="-3"/>
-                <w:sz w:val="20"/>
-              </w:rPr>
-              <w:t xml:space="preserve"> </w:t>
-            </w:r>
-            <w:r>
-              <w:rPr>
-                <w:sz w:val="20"/>
-              </w:rPr>
-              <w:t>been defined</w:t>
-            </w:r>
-            <w:r>
-              <w:rPr>
-                <w:spacing w:val="-3"/>
-                <w:sz w:val="20"/>
-              </w:rPr>
-              <w:t xml:space="preserve"> </w:t>
-            </w:r>
-            <w:r>
-              <w:rPr>
-                <w:sz w:val="20"/>
-              </w:rPr>
-              <w:t>adequately.</w:t>
-            </w:r>
-          </w:p>
-        </w:tc>
-        <w:tc>
-          <w:tcPr>
-            <w:tcW w:w="970" w:type="dxa"/>
-          </w:tcPr>
-          <w:p>
-            <w:pPr>
-              <w:pStyle w:val="TableParagraph"/>
-              <w:rPr>
-                <w:rFonts w:ascii="Times New Roman"/>
-                <w:sz w:val="20"/>
-              </w:rPr>
-            </w:pPr>
-          </w:p>
-        </w:tc>
-        <w:tc>
-          <w:tcPr>
-            <w:tcW w:w="1093" w:type="dxa"/>
-          </w:tcPr>
-          <w:p>
-            <w:pPr>
-              <w:pStyle w:val="TableParagraph"/>
-              <w:rPr>
-                <w:rFonts w:ascii="Times New Roman"/>
-                <w:sz w:val="20"/>
-              </w:rPr>
-            </w:pPr>
             <w:r>
               <w:rPr>
                 <w:noProof/>
@@ -1540,7 +1555,7 @@
               <mc:AlternateContent>
                 <mc:Choice Requires="wps">
                   <w:drawing>
-                    <wp:anchor distT="0" distB="0" distL="114300" distR="114300" simplePos="0" relativeHeight="251667968" behindDoc="0" locked="0" layoutInCell="1" allowOverlap="1" wp14:anchorId="1B01497D" wp14:editId="1B6CEFFE">
+                    <wp:anchor distT="0" distB="0" distL="114300" distR="114300" simplePos="0" relativeHeight="251658240" behindDoc="0" locked="0" layoutInCell="1" allowOverlap="1" wp14:anchorId="1B01497D" wp14:editId="1B6CEFFE">
                       <wp:simplePos x="0" y="0"/>
                       <wp:positionH relativeFrom="column">
                         <wp:posOffset>-3810</wp:posOffset>
@@ -1607,7 +1622,7 @@
                 </mc:Choice>
                 <mc:Fallback>
                   <w:pict>
-                    <v:shape w14:anchorId="1B01497D" id="_x0000_s1030" type="#_x0000_t202" style="position:absolute;margin-left:-.3pt;margin-top:.6pt;width:24pt;height:19pt;z-index:251667968;visibility:visible;mso-wrap-style:square;mso-wrap-distance-left:9pt;mso-wrap-distance-top:0;mso-wrap-distance-right:9pt;mso-wrap-distance-bottom:0;mso-position-horizontal:absolute;mso-position-horizontal-relative:text;mso-position-vertical:absolute;mso-position-vertical-relative:text;v-text-anchor:top" o:gfxdata="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" filled="f" strokecolor="white [3212]">
+                    <v:shape w14:anchorId="1B01497D" id="_x0000_s1030" type="#_x0000_t202" style="position:absolute;margin-left:-.3pt;margin-top:.6pt;width:24pt;height:19pt;z-index:251658240;visibility:visible;mso-wrap-style:square;mso-wrap-distance-left:9pt;mso-wrap-distance-top:0;mso-wrap-distance-right:9pt;mso-wrap-distance-bottom:0;mso-position-horizontal:absolute;mso-position-horizontal-relative:text;mso-position-vertical:absolute;mso-position-vertical-relative:text;v-text-anchor:top" o:gfxdata="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" filled="f" strokecolor="white [3212]">
                       <v:textbox>
                         <w:txbxContent>
                           <w:p>
@@ -1777,7 +1792,7 @@
               <mc:AlternateContent>
                 <mc:Choice Requires="wps">
                   <w:drawing>
-                    <wp:anchor distT="0" distB="0" distL="114300" distR="114300" simplePos="0" relativeHeight="251670016" behindDoc="0" locked="0" layoutInCell="1" allowOverlap="1" wp14:anchorId="379C00D6" wp14:editId="76D8DB18">
+                    <wp:anchor distT="0" distB="0" distL="114300" distR="114300" simplePos="0" relativeHeight="251659264" behindDoc="0" locked="0" layoutInCell="1" allowOverlap="1" wp14:anchorId="379C00D6" wp14:editId="76D8DB18">
                       <wp:simplePos x="0" y="0"/>
                       <wp:positionH relativeFrom="column">
                         <wp:posOffset>-3810</wp:posOffset>
@@ -1844,7 +1859,7 @@
                 </mc:Choice>
                 <mc:Fallback>
                   <w:pict>
-                    <v:shape w14:anchorId="379C00D6" id="_x0000_s1031" type="#_x0000_t202" style="position:absolute;margin-left:-.3pt;margin-top:.25pt;width:24pt;height:19pt;z-index:251670016;visibility:visible;mso-wrap-style:square;mso-wrap-distance-left:9pt;mso-wrap-distance-top:0;mso-wrap-distance-right:9pt;mso-wrap-distance-bottom:0;mso-position-horizontal:absolute;mso-position-horizontal-relative:text;mso-position-vertical:absolute;mso-position-vertical-relative:text;v-text-anchor:top" o:gfxdata="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" filled="f" strokecolor="white [3212]">
+                    <v:shape w14:anchorId="379C00D6" id="_x0000_s1031" type="#_x0000_t202" style="position:absolute;margin-left:-.3pt;margin-top:.25pt;width:24pt;height:19pt;z-index:251659264;visibility:visible;mso-wrap-style:square;mso-wrap-distance-left:9pt;mso-wrap-distance-top:0;mso-wrap-distance-right:9pt;mso-wrap-distance-bottom:0;mso-position-horizontal:absolute;mso-position-horizontal-relative:text;mso-position-vertical:absolute;mso-position-vertical-relative:text;v-text-anchor:top" o:gfxdata="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" filled="f" strokecolor="white [3212]">
                       <v:textbox>
                         <w:txbxContent>
                           <w:p>
@@ -2025,7 +2040,7 @@
               <mc:AlternateContent>
                 <mc:Choice Requires="wps">
                   <w:drawing>
-                    <wp:anchor distT="0" distB="0" distL="114300" distR="114300" simplePos="0" relativeHeight="251672064" behindDoc="0" locked="0" layoutInCell="1" allowOverlap="1" wp14:anchorId="4DAC34D1" wp14:editId="627304F9">
+                    <wp:anchor distT="0" distB="0" distL="114300" distR="114300" simplePos="0" relativeHeight="251660288" behindDoc="0" locked="0" layoutInCell="1" allowOverlap="1" wp14:anchorId="4DAC34D1" wp14:editId="627304F9">
                       <wp:simplePos x="0" y="0"/>
                       <wp:positionH relativeFrom="column">
                         <wp:posOffset>-3810</wp:posOffset>
@@ -2092,7 +2107,7 @@
                 </mc:Choice>
                 <mc:Fallback>
                   <w:pict>
-                    <v:shape w14:anchorId="4DAC34D1" id="_x0000_s1032" type="#_x0000_t202" style="position:absolute;margin-left:-.3pt;margin-top:.65pt;width:24pt;height:19pt;z-index:251672064;visibility:visible;mso-wrap-style:square;mso-wrap-distance-left:9pt;mso-wrap-distance-top:0;mso-wrap-distance-right:9pt;mso-wrap-distance-bottom:0;mso-position-horizontal:absolute;mso-position-horizontal-relative:text;mso-position-vertical:absolute;mso-position-vertical-relative:text;v-text-anchor:top" o:gfxdata="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" filled="f" strokecolor="white [3212]">
+                    <v:shape w14:anchorId="4DAC34D1" id="_x0000_s1032" type="#_x0000_t202" style="position:absolute;margin-left:-.3pt;margin-top:.65pt;width:24pt;height:19pt;z-index:251660288;visibility:visible;mso-wrap-style:square;mso-wrap-distance-left:9pt;mso-wrap-distance-top:0;mso-wrap-distance-right:9pt;mso-wrap-distance-bottom:0;mso-position-horizontal:absolute;mso-position-horizontal-relative:text;mso-position-vertical:absolute;mso-position-vertical-relative:text;v-text-anchor:top" o:gfxdata="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" filled="f" strokecolor="white [3212]">
                       <v:textbox>
                         <w:txbxContent>
                           <w:p>
@@ -2325,13 +2340,7 @@
           </w:tcPr>
           <w:p>
             <w:r>
-              <w:t>R</w:t>
-            </w:r>
-            <w:r>
-              <w:t>0</w:t>
-            </w:r>
-            <w:r>
-              <w:t>1</w:t>
+              <w:t>R01</w:t>
             </w:r>
           </w:p>
         </w:tc>
@@ -2691,7 +2700,7 @@
       </w:pPr>
       <w:r>
         <w:pict w14:anchorId="51D39663">
-          <v:rect id="docshape1" o:spid="_x0000_s1026" style="position:absolute;margin-left:70.95pt;margin-top:8.95pt;width:2in;height:.7pt;z-index:-251658752;mso-wrap-distance-left:0;mso-wrap-distance-right:0;mso-position-horizontal-relative:page" fillcolor="black" stroked="f">
+          <v:rect id="docshape1" o:spid="_x0000_s1026" style="position:absolute;margin-left:70.95pt;margin-top:8.95pt;width:2in;height:.7pt;z-index:-251655168;mso-wrap-distance-left:0;mso-wrap-distance-right:0;mso-position-horizontal-relative:page" fillcolor="black" stroked="f">
             <w10:wrap type="topAndBottom" anchorx="page"/>
           </v:rect>
         </w:pict>
@@ -2723,12 +2732,21 @@
         </w:rPr>
         <w:t xml:space="preserve"> </w:t>
       </w:r>
+      <w:proofErr w:type="spellStart"/>
       <w:r>
         <w:rPr>
           <w:u w:val="none"/>
           <w:lang w:val="es-ES"/>
         </w:rPr>
-        <w:t>sursa:</w:t>
+        <w:t>sursa</w:t>
+      </w:r>
+      <w:proofErr w:type="spellEnd"/>
+      <w:r>
+        <w:rPr>
+          <w:u w:val="none"/>
+          <w:lang w:val="es-ES"/>
+        </w:rPr>
+        <w:t>:</w:t>
       </w:r>
       <w:r>
         <w:rPr>

</xml_diff>